<commit_message>
Edited minor changes to Active Learning Journal 05
</commit_message>
<xml_diff>
--- a/Active Learning Journal 05/Documents/Active Learning Journal 05.docx
+++ b/Active Learning Journal 05/Documents/Active Learning Journal 05.docx
@@ -138,10 +138,11 @@
             </w:r>
             <w:r>
               <w:rPr>
+                <w:rFonts w:hint="eastAsia"/>
                 <w:i/>
                 <w:iCs/>
               </w:rPr>
-              <w:t>…</w:t>
+              <w:t>IP</w:t>
             </w:r>
           </w:p>
         </w:tc>
@@ -225,15 +226,7 @@
               <w:rPr>
                 <w:rFonts w:hint="eastAsia"/>
               </w:rPr>
-              <w:t>Configures the router to dynamically route pac</w:t>
-            </w:r>
-            <w:bookmarkStart w:id="0" w:name="_GoBack"/>
-            <w:bookmarkEnd w:id="0"/>
-            <w:r>
-              <w:rPr>
-                <w:rFonts w:hint="eastAsia"/>
-              </w:rPr>
-              <w:t>kets using OSPF protocol. OSPF (1</w:t>
+              <w:t>Configures the router to dynamically route packets using OSPF protocol. OSPF (1</w:t>
             </w:r>
             <w:r>
               <w:rPr>
@@ -249,6 +242,29 @@
                 <w:rFonts w:hint="eastAsia"/>
               </w:rPr>
               <w:t xml:space="preserve"> 65,535</w:t>
+            </w:r>
+            <w:r>
+              <w:rPr>
+                <w:rFonts w:hint="eastAsia"/>
+              </w:rPr>
+              <w:t xml:space="preserve">). Wildcard (255.255.255.255 </w:t>
+            </w:r>
+            <w:r>
+              <w:t>–</w:t>
+            </w:r>
+            <w:r>
+              <w:rPr>
+                <w:rFonts w:hint="eastAsia"/>
+              </w:rPr>
+              <w:t xml:space="preserve"> Subnet Mask</w:t>
+            </w:r>
+            <w:bookmarkStart w:id="0" w:name="_GoBack"/>
+            <w:bookmarkEnd w:id="0"/>
+            <w:r>
+              <w:rPr>
+                <w:rFonts w:hint="eastAsia"/>
+              </w:rPr>
+              <w:t>)</w:t>
             </w:r>
           </w:p>
         </w:tc>

</xml_diff>

<commit_message>
Finished Write-up for Active Learning Journal 06
</commit_message>
<xml_diff>
--- a/Active Learning Journal 05/Documents/Active Learning Journal 05.docx
+++ b/Active Learning Journal 05/Documents/Active Learning Journal 05.docx
@@ -3,11 +3,6 @@
 <w:document xmlns:wpc="http://schemas.microsoft.com/office/word/2010/wordprocessingCanvas" xmlns:mc="http://schemas.openxmlformats.org/markup-compatibility/2006" xmlns:o="urn:schemas-microsoft-com:office:office" xmlns:r="http://schemas.openxmlformats.org/officeDocument/2006/relationships" xmlns:m="http://schemas.openxmlformats.org/officeDocument/2006/math" xmlns:v="urn:schemas-microsoft-com:vml" xmlns:wp14="http://schemas.microsoft.com/office/word/2010/wordprocessingDrawing" xmlns:wp="http://schemas.openxmlformats.org/drawingml/2006/wordprocessingDrawing" xmlns:w10="urn:schemas-microsoft-com:office:word" xmlns:w="http://schemas.openxmlformats.org/wordprocessingml/2006/main" xmlns:w14="http://schemas.microsoft.com/office/word/2010/wordml" xmlns:wpg="http://schemas.microsoft.com/office/word/2010/wordprocessingGroup" xmlns:wpi="http://schemas.microsoft.com/office/word/2010/wordprocessingInk" xmlns:wne="http://schemas.microsoft.com/office/word/2006/wordml" xmlns:wps="http://schemas.microsoft.com/office/word/2010/wordprocessingShape" mc:Ignorable="w14 wp14">
   <w:body>
     <w:p>
-      <w:pPr>
-        <w:rPr>
-          <w:rFonts w:hint="eastAsia"/>
-        </w:rPr>
-      </w:pPr>
       <w:r>
         <w:rPr>
           <w:rFonts w:hint="eastAsia"/>
@@ -24,11 +19,6 @@
       </w:r>
     </w:p>
     <w:p>
-      <w:pPr>
-        <w:rPr>
-          <w:rFonts w:hint="eastAsia"/>
-        </w:rPr>
-      </w:pPr>
       <w:r>
         <w:rPr>
           <w:rFonts w:hint="eastAsia"/>
@@ -39,11 +29,6 @@
       </w:r>
     </w:p>
     <w:p>
-      <w:pPr>
-        <w:rPr>
-          <w:rFonts w:hint="eastAsia"/>
-        </w:rPr>
-      </w:pPr>
       <w:r>
         <w:rPr>
           <w:noProof/>
@@ -92,11 +77,6 @@
       </w:r>
     </w:p>
     <w:p>
-      <w:pPr>
-        <w:rPr>
-          <w:rFonts w:hint="eastAsia"/>
-        </w:rPr>
-      </w:pPr>
       <w:r>
         <w:rPr>
           <w:rFonts w:hint="eastAsia"/>
@@ -187,25 +167,7 @@
                 <w:i/>
                 <w:iCs/>
               </w:rPr>
-              <w:t xml:space="preserve">Router </w:t>
-            </w:r>
-            <w:proofErr w:type="spellStart"/>
-            <w:r>
-              <w:rPr>
-                <w:rFonts w:hint="eastAsia"/>
-                <w:i/>
-                <w:iCs/>
-              </w:rPr>
-              <w:t>ospf</w:t>
-            </w:r>
-            <w:proofErr w:type="spellEnd"/>
-            <w:r>
-              <w:rPr>
-                <w:rFonts w:hint="eastAsia"/>
-                <w:i/>
-                <w:iCs/>
-              </w:rPr>
-              <w:t xml:space="preserve"> ID#</w:t>
+              <w:t>Router ospf ID#</w:t>
             </w:r>
             <w:r>
               <w:rPr>
@@ -256,15 +218,7 @@
               <w:rPr>
                 <w:rFonts w:hint="eastAsia"/>
               </w:rPr>
-              <w:t xml:space="preserve"> Subnet Mask</w:t>
-            </w:r>
-            <w:bookmarkStart w:id="0" w:name="_GoBack"/>
-            <w:bookmarkEnd w:id="0"/>
-            <w:r>
-              <w:rPr>
-                <w:rFonts w:hint="eastAsia"/>
-              </w:rPr>
-              <w:t>)</w:t>
+              <w:t xml:space="preserve"> Subnet Mask)</w:t>
             </w:r>
           </w:p>
         </w:tc>
@@ -313,7 +267,6 @@
           <w:p>
             <w:pPr>
               <w:rPr>
-                <w:rFonts w:hint="eastAsia"/>
                 <w:i/>
                 <w:iCs/>
               </w:rPr>
@@ -352,7 +305,6 @@
     <w:p>
       <w:pPr>
         <w:rPr>
-          <w:rFonts w:hint="eastAsia"/>
           <w:b/>
           <w:bCs/>
         </w:rPr>
@@ -368,11 +320,6 @@
       </w:r>
     </w:p>
     <w:p>
-      <w:pPr>
-        <w:rPr>
-          <w:rFonts w:hint="eastAsia"/>
-        </w:rPr>
-      </w:pPr>
       <w:r>
         <w:rPr>
           <w:rFonts w:hint="eastAsia"/>
@@ -390,11 +337,6 @@
       </w:r>
     </w:p>
     <w:p>
-      <w:pPr>
-        <w:rPr>
-          <w:rFonts w:hint="eastAsia"/>
-        </w:rPr>
-      </w:pPr>
       <w:r>
         <w:rPr>
           <w:noProof/>
@@ -450,11 +392,6 @@
       </w:r>
     </w:p>
     <w:p>
-      <w:pPr>
-        <w:rPr>
-          <w:rFonts w:hint="eastAsia"/>
-        </w:rPr>
-      </w:pPr>
       <w:r>
         <w:rPr>
           <w:rFonts w:hint="eastAsia"/>
@@ -472,11 +409,6 @@
       </w:r>
     </w:p>
     <w:p>
-      <w:pPr>
-        <w:rPr>
-          <w:rFonts w:hint="eastAsia"/>
-        </w:rPr>
-      </w:pPr>
       <w:r>
         <w:rPr>
           <w:noProof/>
@@ -530,11 +462,6 @@
       </w:r>
     </w:p>
     <w:p>
-      <w:pPr>
-        <w:rPr>
-          <w:rFonts w:hint="eastAsia"/>
-        </w:rPr>
-      </w:pPr>
       <w:r>
         <w:rPr>
           <w:rFonts w:hint="eastAsia"/>
@@ -553,11 +480,6 @@
       </w:r>
     </w:p>
     <w:p>
-      <w:pPr>
-        <w:rPr>
-          <w:rFonts w:hint="eastAsia"/>
-        </w:rPr>
-      </w:pPr>
       <w:r>
         <w:rPr>
           <w:noProof/>
@@ -613,11 +535,6 @@
       </w:r>
     </w:p>
     <w:p>
-      <w:pPr>
-        <w:rPr>
-          <w:rFonts w:hint="eastAsia"/>
-        </w:rPr>
-      </w:pPr>
       <w:r>
         <w:rPr>
           <w:rFonts w:hint="eastAsia"/>
@@ -635,11 +552,6 @@
       </w:r>
     </w:p>
     <w:p>
-      <w:pPr>
-        <w:rPr>
-          <w:rFonts w:hint="eastAsia"/>
-        </w:rPr>
-      </w:pPr>
       <w:r>
         <w:rPr>
           <w:noProof/>
@@ -693,11 +605,6 @@
       </w:r>
     </w:p>
     <w:p>
-      <w:pPr>
-        <w:rPr>
-          <w:rFonts w:hint="eastAsia"/>
-        </w:rPr>
-      </w:pPr>
       <w:r>
         <w:rPr>
           <w:rFonts w:hint="eastAsia"/>
@@ -707,11 +614,6 @@
       </w:r>
     </w:p>
     <w:p>
-      <w:pPr>
-        <w:rPr>
-          <w:rFonts w:hint="eastAsia"/>
-        </w:rPr>
-      </w:pPr>
       <w:r>
         <w:rPr>
           <w:noProof/>
@@ -760,11 +662,6 @@
       </w:r>
     </w:p>
     <w:p>
-      <w:pPr>
-        <w:rPr>
-          <w:rFonts w:hint="eastAsia"/>
-        </w:rPr>
-      </w:pPr>
       <w:r>
         <w:rPr>
           <w:noProof/>
@@ -813,11 +710,6 @@
       </w:r>
     </w:p>
     <w:p>
-      <w:pPr>
-        <w:rPr>
-          <w:rFonts w:hint="eastAsia"/>
-        </w:rPr>
-      </w:pPr>
       <w:r>
         <w:rPr>
           <w:noProof/>
@@ -867,11 +759,6 @@
       </w:r>
     </w:p>
     <w:p>
-      <w:pPr>
-        <w:rPr>
-          <w:rFonts w:hint="eastAsia"/>
-        </w:rPr>
-      </w:pPr>
       <w:r>
         <w:rPr>
           <w:noProof/>
@@ -925,11 +812,6 @@
       </w:r>
     </w:p>
     <w:p>
-      <w:pPr>
-        <w:rPr>
-          <w:rFonts w:hint="eastAsia"/>
-        </w:rPr>
-      </w:pPr>
       <w:r>
         <w:rPr>
           <w:rFonts w:hint="eastAsia"/>
@@ -939,11 +821,6 @@
       </w:r>
     </w:p>
     <w:p>
-      <w:pPr>
-        <w:rPr>
-          <w:rFonts w:hint="eastAsia"/>
-        </w:rPr>
-      </w:pPr>
       <w:r>
         <w:rPr>
           <w:noProof/>
@@ -992,11 +869,6 @@
       </w:r>
     </w:p>
     <w:p>
-      <w:pPr>
-        <w:rPr>
-          <w:rFonts w:hint="eastAsia"/>
-        </w:rPr>
-      </w:pPr>
       <w:r>
         <w:rPr>
           <w:noProof/>
@@ -1045,11 +917,6 @@
       </w:r>
     </w:p>
     <w:p>
-      <w:pPr>
-        <w:rPr>
-          <w:rFonts w:hint="eastAsia"/>
-        </w:rPr>
-      </w:pPr>
       <w:r>
         <w:rPr>
           <w:noProof/>
@@ -1150,11 +1017,6 @@
       </w:r>
     </w:p>
     <w:p>
-      <w:pPr>
-        <w:rPr>
-          <w:rFonts w:hint="eastAsia"/>
-        </w:rPr>
-      </w:pPr>
       <w:r>
         <w:rPr>
           <w:rFonts w:hint="eastAsia"/>
@@ -1164,11 +1026,6 @@
       </w:r>
     </w:p>
     <w:p>
-      <w:pPr>
-        <w:rPr>
-          <w:rFonts w:hint="eastAsia"/>
-        </w:rPr>
-      </w:pPr>
       <w:r>
         <w:rPr>
           <w:noProof/>
@@ -1217,11 +1074,6 @@
       </w:r>
     </w:p>
     <w:p>
-      <w:pPr>
-        <w:rPr>
-          <w:rFonts w:hint="eastAsia"/>
-        </w:rPr>
-      </w:pPr>
       <w:r>
         <w:rPr>
           <w:noProof/>
@@ -1270,11 +1122,6 @@
       </w:r>
     </w:p>
     <w:p>
-      <w:pPr>
-        <w:rPr>
-          <w:rFonts w:hint="eastAsia"/>
-        </w:rPr>
-      </w:pPr>
       <w:r>
         <w:rPr>
           <w:noProof/>
@@ -1324,11 +1171,6 @@
       </w:r>
     </w:p>
     <w:p>
-      <w:pPr>
-        <w:rPr>
-          <w:rFonts w:hint="eastAsia"/>
-        </w:rPr>
-      </w:pPr>
       <w:r>
         <w:rPr>
           <w:rFonts w:hint="eastAsia"/>
@@ -1383,11 +1225,6 @@
       </w:r>
     </w:p>
     <w:p>
-      <w:pPr>
-        <w:rPr>
-          <w:rFonts w:hint="eastAsia"/>
-        </w:rPr>
-      </w:pPr>
       <w:r>
         <w:rPr>
           <w:rFonts w:hint="eastAsia"/>
@@ -1406,11 +1243,6 @@
       </w:r>
     </w:p>
     <w:p>
-      <w:pPr>
-        <w:rPr>
-          <w:rFonts w:hint="eastAsia"/>
-        </w:rPr>
-      </w:pPr>
       <w:r>
         <w:rPr>
           <w:rFonts w:hint="eastAsia"/>
@@ -1460,11 +1292,6 @@
       </w:r>
     </w:p>
     <w:p>
-      <w:pPr>
-        <w:rPr>
-          <w:rFonts w:hint="eastAsia"/>
-        </w:rPr>
-      </w:pPr>
       <w:r>
         <w:rPr>
           <w:rFonts w:hint="eastAsia"/>
@@ -1514,11 +1341,6 @@
       </w:r>
     </w:p>
     <w:p>
-      <w:pPr>
-        <w:rPr>
-          <w:rFonts w:hint="eastAsia"/>
-        </w:rPr>
-      </w:pPr>
       <w:r>
         <w:rPr>
           <w:rFonts w:hint="eastAsia"/>
@@ -1623,11 +1445,6 @@
       </w:r>
     </w:p>
     <w:p>
-      <w:pPr>
-        <w:rPr>
-          <w:rFonts w:hint="eastAsia"/>
-        </w:rPr>
-      </w:pPr>
       <w:r>
         <w:rPr>
           <w:rFonts w:hint="eastAsia"/>
@@ -1637,11 +1454,6 @@
       </w:r>
     </w:p>
     <w:p>
-      <w:pPr>
-        <w:rPr>
-          <w:rFonts w:hint="eastAsia"/>
-        </w:rPr>
-      </w:pPr>
       <w:r>
         <w:rPr>
           <w:rFonts w:hint="eastAsia"/>
@@ -1691,11 +1503,6 @@
       </w:r>
     </w:p>
     <w:p>
-      <w:pPr>
-        <w:rPr>
-          <w:rFonts w:hint="eastAsia"/>
-        </w:rPr>
-      </w:pPr>
       <w:r>
         <w:rPr>
           <w:rFonts w:hint="eastAsia"/>
@@ -1753,7 +1560,6 @@
     <w:p>
       <w:pPr>
         <w:rPr>
-          <w:rFonts w:hint="eastAsia"/>
           <w:b/>
           <w:bCs/>
         </w:rPr>
@@ -1782,21 +1588,7 @@
         <w:rPr>
           <w:rFonts w:hint="eastAsia"/>
         </w:rPr>
-        <w:t xml:space="preserve">no </w:t>
-      </w:r>
-      <w:proofErr w:type="spellStart"/>
-      <w:r>
-        <w:rPr>
-          <w:rFonts w:hint="eastAsia"/>
-        </w:rPr>
-        <w:t>ip</w:t>
-      </w:r>
-      <w:proofErr w:type="spellEnd"/>
-      <w:r>
-        <w:rPr>
-          <w:rFonts w:hint="eastAsia"/>
-        </w:rPr>
-        <w:t xml:space="preserve"> route</w:t>
+        <w:t>no ip route</w:t>
       </w:r>
       <w:r>
         <w:t>”</w:t>
@@ -1809,7 +1601,12 @@
       </w:r>
     </w:p>
     <w:sectPr>
-      <w:headerReference w:type="first" r:id="rId30"/>
+      <w:headerReference w:type="even" r:id="rId30"/>
+      <w:headerReference w:type="default" r:id="rId31"/>
+      <w:footerReference w:type="even" r:id="rId32"/>
+      <w:footerReference w:type="default" r:id="rId33"/>
+      <w:headerReference w:type="first" r:id="rId34"/>
+      <w:footerReference w:type="first" r:id="rId35"/>
       <w:pgSz w:w="12240" w:h="15840"/>
       <w:pgMar w:top="1440" w:right="1440" w:bottom="1440" w:left="1440" w:header="720" w:footer="720" w:gutter="0"/>
       <w:cols w:space="720"/>
@@ -1845,6 +1642,36 @@
 </w:endnotes>
 </file>
 
+<file path=word/footer1.xml><?xml version="1.0" encoding="utf-8"?>
+<w:ftr xmlns:wpc="http://schemas.microsoft.com/office/word/2010/wordprocessingCanvas" xmlns:mc="http://schemas.openxmlformats.org/markup-compatibility/2006" xmlns:o="urn:schemas-microsoft-com:office:office" xmlns:r="http://schemas.openxmlformats.org/officeDocument/2006/relationships" xmlns:m="http://schemas.openxmlformats.org/officeDocument/2006/math" xmlns:v="urn:schemas-microsoft-com:vml" xmlns:wp14="http://schemas.microsoft.com/office/word/2010/wordprocessingDrawing" xmlns:wp="http://schemas.openxmlformats.org/drawingml/2006/wordprocessingDrawing" xmlns:w10="urn:schemas-microsoft-com:office:word" xmlns:w="http://schemas.openxmlformats.org/wordprocessingml/2006/main" xmlns:w14="http://schemas.microsoft.com/office/word/2010/wordml" xmlns:wpg="http://schemas.microsoft.com/office/word/2010/wordprocessingGroup" xmlns:wpi="http://schemas.microsoft.com/office/word/2010/wordprocessingInk" xmlns:wne="http://schemas.microsoft.com/office/word/2006/wordml" xmlns:wps="http://schemas.microsoft.com/office/word/2010/wordprocessingShape" mc:Ignorable="w14 wp14">
+  <w:p>
+    <w:pPr>
+      <w:pStyle w:val="Footer"/>
+    </w:pPr>
+  </w:p>
+</w:ftr>
+</file>
+
+<file path=word/footer2.xml><?xml version="1.0" encoding="utf-8"?>
+<w:ftr xmlns:wpc="http://schemas.microsoft.com/office/word/2010/wordprocessingCanvas" xmlns:mc="http://schemas.openxmlformats.org/markup-compatibility/2006" xmlns:o="urn:schemas-microsoft-com:office:office" xmlns:r="http://schemas.openxmlformats.org/officeDocument/2006/relationships" xmlns:m="http://schemas.openxmlformats.org/officeDocument/2006/math" xmlns:v="urn:schemas-microsoft-com:vml" xmlns:wp14="http://schemas.microsoft.com/office/word/2010/wordprocessingDrawing" xmlns:wp="http://schemas.openxmlformats.org/drawingml/2006/wordprocessingDrawing" xmlns:w10="urn:schemas-microsoft-com:office:word" xmlns:w="http://schemas.openxmlformats.org/wordprocessingml/2006/main" xmlns:w14="http://schemas.microsoft.com/office/word/2010/wordml" xmlns:wpg="http://schemas.microsoft.com/office/word/2010/wordprocessingGroup" xmlns:wpi="http://schemas.microsoft.com/office/word/2010/wordprocessingInk" xmlns:wne="http://schemas.microsoft.com/office/word/2006/wordml" xmlns:wps="http://schemas.microsoft.com/office/word/2010/wordprocessingShape" mc:Ignorable="w14 wp14">
+  <w:p>
+    <w:pPr>
+      <w:pStyle w:val="Footer"/>
+    </w:pPr>
+  </w:p>
+</w:ftr>
+</file>
+
+<file path=word/footer3.xml><?xml version="1.0" encoding="utf-8"?>
+<w:ftr xmlns:wpc="http://schemas.microsoft.com/office/word/2010/wordprocessingCanvas" xmlns:mc="http://schemas.openxmlformats.org/markup-compatibility/2006" xmlns:o="urn:schemas-microsoft-com:office:office" xmlns:r="http://schemas.openxmlformats.org/officeDocument/2006/relationships" xmlns:m="http://schemas.openxmlformats.org/officeDocument/2006/math" xmlns:v="urn:schemas-microsoft-com:vml" xmlns:wp14="http://schemas.microsoft.com/office/word/2010/wordprocessingDrawing" xmlns:wp="http://schemas.openxmlformats.org/drawingml/2006/wordprocessingDrawing" xmlns:w10="urn:schemas-microsoft-com:office:word" xmlns:w="http://schemas.openxmlformats.org/wordprocessingml/2006/main" xmlns:w14="http://schemas.microsoft.com/office/word/2010/wordml" xmlns:wpg="http://schemas.microsoft.com/office/word/2010/wordprocessingGroup" xmlns:wpi="http://schemas.microsoft.com/office/word/2010/wordprocessingInk" xmlns:wne="http://schemas.microsoft.com/office/word/2006/wordml" xmlns:wps="http://schemas.microsoft.com/office/word/2010/wordprocessingShape" mc:Ignorable="w14 wp14">
+  <w:p>
+    <w:pPr>
+      <w:pStyle w:val="Footer"/>
+    </w:pPr>
+  </w:p>
+</w:ftr>
+</file>
+
 <file path=word/footnotes.xml><?xml version="1.0" encoding="utf-8"?>
 <w:footnotes xmlns:wpc="http://schemas.microsoft.com/office/word/2010/wordprocessingCanvas" xmlns:mc="http://schemas.openxmlformats.org/markup-compatibility/2006" xmlns:o="urn:schemas-microsoft-com:office:office" xmlns:r="http://schemas.openxmlformats.org/officeDocument/2006/relationships" xmlns:m="http://schemas.openxmlformats.org/officeDocument/2006/math" xmlns:v="urn:schemas-microsoft-com:vml" xmlns:wp14="http://schemas.microsoft.com/office/word/2010/wordprocessingDrawing" xmlns:wp="http://schemas.openxmlformats.org/drawingml/2006/wordprocessingDrawing" xmlns:w10="urn:schemas-microsoft-com:office:word" xmlns:w="http://schemas.openxmlformats.org/wordprocessingml/2006/main" xmlns:w14="http://schemas.microsoft.com/office/word/2010/wordml" xmlns:wpg="http://schemas.microsoft.com/office/word/2010/wordprocessingGroup" xmlns:wpi="http://schemas.microsoft.com/office/word/2010/wordprocessingInk" xmlns:wne="http://schemas.microsoft.com/office/word/2006/wordml" xmlns:wps="http://schemas.microsoft.com/office/word/2010/wordprocessingShape" mc:Ignorable="w14 wp14">
   <w:footnote w:type="separator" w:id="-1">
@@ -1871,6 +1698,26 @@
 </file>
 
 <file path=word/header1.xml><?xml version="1.0" encoding="utf-8"?>
+<w:hdr xmlns:wpc="http://schemas.microsoft.com/office/word/2010/wordprocessingCanvas" xmlns:mc="http://schemas.openxmlformats.org/markup-compatibility/2006" xmlns:o="urn:schemas-microsoft-com:office:office" xmlns:r="http://schemas.openxmlformats.org/officeDocument/2006/relationships" xmlns:m="http://schemas.openxmlformats.org/officeDocument/2006/math" xmlns:v="urn:schemas-microsoft-com:vml" xmlns:wp14="http://schemas.microsoft.com/office/word/2010/wordprocessingDrawing" xmlns:wp="http://schemas.openxmlformats.org/drawingml/2006/wordprocessingDrawing" xmlns:w10="urn:schemas-microsoft-com:office:word" xmlns:w="http://schemas.openxmlformats.org/wordprocessingml/2006/main" xmlns:w14="http://schemas.microsoft.com/office/word/2010/wordml" xmlns:wpg="http://schemas.microsoft.com/office/word/2010/wordprocessingGroup" xmlns:wpi="http://schemas.microsoft.com/office/word/2010/wordprocessingInk" xmlns:wne="http://schemas.microsoft.com/office/word/2006/wordml" xmlns:wps="http://schemas.microsoft.com/office/word/2010/wordprocessingShape" mc:Ignorable="w14 wp14">
+  <w:p>
+    <w:pPr>
+      <w:pStyle w:val="Header"/>
+    </w:pPr>
+  </w:p>
+</w:hdr>
+</file>
+
+<file path=word/header2.xml><?xml version="1.0" encoding="utf-8"?>
+<w:hdr xmlns:wpc="http://schemas.microsoft.com/office/word/2010/wordprocessingCanvas" xmlns:mc="http://schemas.openxmlformats.org/markup-compatibility/2006" xmlns:o="urn:schemas-microsoft-com:office:office" xmlns:r="http://schemas.openxmlformats.org/officeDocument/2006/relationships" xmlns:m="http://schemas.openxmlformats.org/officeDocument/2006/math" xmlns:v="urn:schemas-microsoft-com:vml" xmlns:wp14="http://schemas.microsoft.com/office/word/2010/wordprocessingDrawing" xmlns:wp="http://schemas.openxmlformats.org/drawingml/2006/wordprocessingDrawing" xmlns:w10="urn:schemas-microsoft-com:office:word" xmlns:w="http://schemas.openxmlformats.org/wordprocessingml/2006/main" xmlns:w14="http://schemas.microsoft.com/office/word/2010/wordml" xmlns:wpg="http://schemas.microsoft.com/office/word/2010/wordprocessingGroup" xmlns:wpi="http://schemas.microsoft.com/office/word/2010/wordprocessingInk" xmlns:wne="http://schemas.microsoft.com/office/word/2006/wordml" xmlns:wps="http://schemas.microsoft.com/office/word/2010/wordprocessingShape" mc:Ignorable="w14 wp14">
+  <w:p>
+    <w:pPr>
+      <w:pStyle w:val="Header"/>
+    </w:pPr>
+  </w:p>
+</w:hdr>
+</file>
+
+<file path=word/header3.xml><?xml version="1.0" encoding="utf-8"?>
 <w:hdr xmlns:wpc="http://schemas.microsoft.com/office/word/2010/wordprocessingCanvas" xmlns:mc="http://schemas.openxmlformats.org/markup-compatibility/2006" xmlns:o="urn:schemas-microsoft-com:office:office" xmlns:r="http://schemas.openxmlformats.org/officeDocument/2006/relationships" xmlns:m="http://schemas.openxmlformats.org/officeDocument/2006/math" xmlns:v="urn:schemas-microsoft-com:vml" xmlns:wp14="http://schemas.microsoft.com/office/word/2010/wordprocessingDrawing" xmlns:wp="http://schemas.openxmlformats.org/drawingml/2006/wordprocessingDrawing" xmlns:w10="urn:schemas-microsoft-com:office:word" xmlns:w="http://schemas.openxmlformats.org/wordprocessingml/2006/main" xmlns:w14="http://schemas.microsoft.com/office/word/2010/wordml" xmlns:wpg="http://schemas.microsoft.com/office/word/2010/wordprocessingGroup" xmlns:wpi="http://schemas.microsoft.com/office/word/2010/wordprocessingInk" xmlns:wne="http://schemas.microsoft.com/office/word/2006/wordml" xmlns:wps="http://schemas.microsoft.com/office/word/2010/wordprocessingShape" mc:Ignorable="w14 wp14">
   <w:tbl>
     <w:tblPr>
@@ -1923,8 +1770,10 @@
               <w:bCs/>
               <w:u w:val="single"/>
             </w:rPr>
-            <w:t>Active Learning Journal 4</w:t>
+            <w:t>Active Learning Journal 5</w:t>
           </w:r>
+          <w:bookmarkStart w:id="0" w:name="_GoBack"/>
+          <w:bookmarkEnd w:id="0"/>
         </w:p>
       </w:tc>
       <w:tc>
@@ -1935,54 +1784,18 @@
           <w:pPr>
             <w:pStyle w:val="Header"/>
             <w:jc w:val="right"/>
-            <w:rPr>
-              <w:rFonts w:hint="eastAsia"/>
-            </w:rPr>
           </w:pPr>
-          <w:proofErr w:type="spellStart"/>
           <w:r>
             <w:rPr>
               <w:rFonts w:hint="eastAsia"/>
             </w:rPr>
-            <w:t>Piradon</w:t>
+            <w:t>Piradon (Tien) Liengtiraphan</w:t>
           </w:r>
-          <w:proofErr w:type="spellEnd"/>
-          <w:r>
-            <w:rPr>
-              <w:rFonts w:hint="eastAsia"/>
-            </w:rPr>
-            <w:t xml:space="preserve"> (</w:t>
-          </w:r>
-          <w:proofErr w:type="spellStart"/>
-          <w:r>
-            <w:rPr>
-              <w:rFonts w:hint="eastAsia"/>
-            </w:rPr>
-            <w:t>Tien</w:t>
-          </w:r>
-          <w:proofErr w:type="spellEnd"/>
-          <w:r>
-            <w:rPr>
-              <w:rFonts w:hint="eastAsia"/>
-            </w:rPr>
-            <w:t xml:space="preserve">) </w:t>
-          </w:r>
-          <w:proofErr w:type="spellStart"/>
-          <w:r>
-            <w:rPr>
-              <w:rFonts w:hint="eastAsia"/>
-            </w:rPr>
-            <w:t>Liengtiraphan</w:t>
-          </w:r>
-          <w:proofErr w:type="spellEnd"/>
         </w:p>
         <w:p>
           <w:pPr>
             <w:pStyle w:val="Header"/>
             <w:jc w:val="right"/>
-            <w:rPr>
-              <w:rFonts w:hint="eastAsia"/>
-            </w:rPr>
           </w:pPr>
           <w:r>
             <w:rPr>
@@ -1995,24 +1808,13 @@
           <w:pPr>
             <w:pStyle w:val="Header"/>
             <w:jc w:val="right"/>
-            <w:rPr>
-              <w:rFonts w:hint="eastAsia"/>
-            </w:rPr>
           </w:pPr>
           <w:r>
             <w:rPr>
               <w:rFonts w:hint="eastAsia"/>
             </w:rPr>
-            <w:t xml:space="preserve">Professor </w:t>
+            <w:t>Professor Cannistra</w:t>
           </w:r>
-          <w:proofErr w:type="spellStart"/>
-          <w:r>
-            <w:rPr>
-              <w:rFonts w:hint="eastAsia"/>
-            </w:rPr>
-            <w:t>Cannistra</w:t>
-          </w:r>
-          <w:proofErr w:type="spellEnd"/>
         </w:p>
         <w:p>
           <w:pPr>

</xml_diff>